<commit_message>
Corrección pequeño error en informe estudiante 2
</commit_message>
<xml_diff>
--- a/reports/Student #2/InformePlanificaciónYProgresoIndividualD01_Student#2.docx
+++ b/reports/Student #2/InformePlanificaciónYProgresoIndividualD01_Student#2.docx
@@ -2789,7 +2789,7 @@
           <w:noProof/>
         </w:rPr>
         <w:drawing>
-          <wp:anchor distT="0" distB="0" distL="114300" distR="114300" simplePos="0" relativeHeight="251661312" behindDoc="0" locked="0" layoutInCell="1" allowOverlap="1" wp14:anchorId="79BB64CB" wp14:editId="4CB32503">
+          <wp:anchor distT="0" distB="0" distL="114300" distR="114300" simplePos="0" relativeHeight="251661312" behindDoc="0" locked="0" layoutInCell="1" allowOverlap="1" wp14:anchorId="79BB64CB" wp14:editId="7B28A5BE">
             <wp:simplePos x="0" y="0"/>
             <wp:positionH relativeFrom="margin">
               <wp:align>center</wp:align>
@@ -2864,7 +2864,25 @@
     </w:p>
     <w:p>
       <w:r>
-        <w:t>En esta sección se analizará por cada miembro del equipo las horas estimadas totales y las horas trabajadas realmente, así como los costes estimados y costes reales. Además, se realizará una valoración de cada uno en base a los indicadores de rendimiento indicados en la carta de trabajo:</w:t>
+        <w:t xml:space="preserve">En esta sección se analizará </w:t>
+      </w:r>
+      <w:r>
+        <w:t>mis</w:t>
+      </w:r>
+      <w:r>
+        <w:t xml:space="preserve"> horas estimadas totales y las horas trabajadas realmente, así como </w:t>
+      </w:r>
+      <w:r>
+        <w:t>mis</w:t>
+      </w:r>
+      <w:r>
+        <w:t xml:space="preserve"> costes estimados y costes reales. Además, se realizará una valoración en base a los indicadores de rendimiento indicados en </w:t>
+      </w:r>
+      <w:r>
+        <w:t>el Chartering Report</w:t>
+      </w:r>
+      <w:r>
+        <w:t>:</w:t>
       </w:r>
     </w:p>
     <w:p/>

</xml_diff>